<commit_message>
mình đã chỉnh sửa lại một chút cho phần giao diện rỏ ràng hơn .
</commit_message>
<xml_diff>
--- a/strunk/dactayeucau/tailieudacta.docx
+++ b/strunk/dactayeucau/tailieudacta.docx
@@ -15770,52 +15770,161 @@
           <w:sz w:val="28"/>
           <w:szCs w:val="28"/>
         </w:rPr>
-        <w:t>Các</w:t>
-      </w:r>
-      <w:proofErr w:type="spellEnd"/>
-      <w:r>
-        <w:rPr>
-          <w:rFonts w:ascii="Arial" w:hAnsi="Arial" w:cs="Arial"/>
-          <w:sz w:val="28"/>
-          <w:szCs w:val="28"/>
-        </w:rPr>
-        <w:t xml:space="preserve"> </w:t>
-      </w:r>
-      <w:proofErr w:type="spellStart"/>
-      <w:r>
-        <w:rPr>
-          <w:rFonts w:ascii="Arial" w:hAnsi="Arial" w:cs="Arial"/>
-          <w:sz w:val="28"/>
-          <w:szCs w:val="28"/>
-        </w:rPr>
-        <w:t>nút</w:t>
-      </w:r>
-      <w:proofErr w:type="spellEnd"/>
-      <w:r>
-        <w:rPr>
-          <w:rFonts w:ascii="Arial" w:hAnsi="Arial" w:cs="Arial"/>
-          <w:sz w:val="28"/>
-          <w:szCs w:val="28"/>
-        </w:rPr>
-        <w:t xml:space="preserve"> </w:t>
-      </w:r>
-      <w:proofErr w:type="spellStart"/>
-      <w:r>
-        <w:rPr>
-          <w:rFonts w:ascii="Arial" w:hAnsi="Arial" w:cs="Arial"/>
-          <w:sz w:val="28"/>
-          <w:szCs w:val="28"/>
-        </w:rPr>
-        <w:t>phải</w:t>
-      </w:r>
-      <w:proofErr w:type="spellEnd"/>
-      <w:r>
-        <w:rPr>
-          <w:rFonts w:ascii="Arial" w:hAnsi="Arial" w:cs="Arial"/>
-          <w:sz w:val="28"/>
-          <w:szCs w:val="28"/>
-        </w:rPr>
-        <w:t xml:space="preserve"> </w:t>
+        <w:t>Modull</w:t>
+      </w:r>
+      <w:proofErr w:type="spellEnd"/>
+      <w:r>
+        <w:rPr>
+          <w:rFonts w:ascii="Arial" w:hAnsi="Arial" w:cs="Arial"/>
+          <w:sz w:val="28"/>
+          <w:szCs w:val="28"/>
+        </w:rPr>
+        <w:t xml:space="preserve"> tin </w:t>
+      </w:r>
+      <w:proofErr w:type="spellStart"/>
+      <w:r>
+        <w:rPr>
+          <w:rFonts w:ascii="Arial" w:hAnsi="Arial" w:cs="Arial"/>
+          <w:sz w:val="28"/>
+          <w:szCs w:val="28"/>
+        </w:rPr>
+        <w:t>tức</w:t>
+      </w:r>
+      <w:proofErr w:type="spellEnd"/>
+      <w:r>
+        <w:rPr>
+          <w:rFonts w:ascii="Arial" w:hAnsi="Arial" w:cs="Arial"/>
+          <w:sz w:val="28"/>
+          <w:szCs w:val="28"/>
+        </w:rPr>
+        <w:t xml:space="preserve"> </w:t>
+      </w:r>
+      <w:proofErr w:type="spellStart"/>
+      <w:r>
+        <w:rPr>
+          <w:rFonts w:ascii="Arial" w:hAnsi="Arial" w:cs="Arial"/>
+          <w:sz w:val="28"/>
+          <w:szCs w:val="28"/>
+        </w:rPr>
+        <w:t>nhà</w:t>
+      </w:r>
+      <w:proofErr w:type="spellEnd"/>
+      <w:r>
+        <w:rPr>
+          <w:rFonts w:ascii="Arial" w:hAnsi="Arial" w:cs="Arial"/>
+          <w:sz w:val="28"/>
+          <w:szCs w:val="28"/>
+        </w:rPr>
+        <w:t xml:space="preserve"> </w:t>
+      </w:r>
+      <w:proofErr w:type="spellStart"/>
+      <w:r>
+        <w:rPr>
+          <w:rFonts w:ascii="Arial" w:hAnsi="Arial" w:cs="Arial"/>
+          <w:sz w:val="28"/>
+          <w:szCs w:val="28"/>
+        </w:rPr>
+        <w:t>đất</w:t>
+      </w:r>
+      <w:proofErr w:type="spellEnd"/>
+      <w:r>
+        <w:rPr>
+          <w:rFonts w:ascii="Arial" w:hAnsi="Arial" w:cs="Arial"/>
+          <w:sz w:val="28"/>
+          <w:szCs w:val="28"/>
+        </w:rPr>
+        <w:t xml:space="preserve"> </w:t>
+      </w:r>
+      <w:proofErr w:type="spellStart"/>
+      <w:r>
+        <w:rPr>
+          <w:rFonts w:ascii="Arial" w:hAnsi="Arial" w:cs="Arial"/>
+          <w:sz w:val="28"/>
+          <w:szCs w:val="28"/>
+        </w:rPr>
+        <w:t>cập</w:t>
+      </w:r>
+      <w:proofErr w:type="spellEnd"/>
+      <w:r>
+        <w:rPr>
+          <w:rFonts w:ascii="Arial" w:hAnsi="Arial" w:cs="Arial"/>
+          <w:sz w:val="28"/>
+          <w:szCs w:val="28"/>
+        </w:rPr>
+        <w:t xml:space="preserve"> </w:t>
+      </w:r>
+      <w:proofErr w:type="spellStart"/>
+      <w:r>
+        <w:rPr>
+          <w:rFonts w:ascii="Arial" w:hAnsi="Arial" w:cs="Arial"/>
+          <w:sz w:val="28"/>
+          <w:szCs w:val="28"/>
+        </w:rPr>
+        <w:t>nhật</w:t>
+      </w:r>
+      <w:proofErr w:type="spellEnd"/>
+      <w:r>
+        <w:rPr>
+          <w:rFonts w:ascii="Arial" w:hAnsi="Arial" w:cs="Arial"/>
+          <w:sz w:val="28"/>
+          <w:szCs w:val="28"/>
+        </w:rPr>
+        <w:t xml:space="preserve"> tin </w:t>
+      </w:r>
+      <w:proofErr w:type="spellStart"/>
+      <w:r>
+        <w:rPr>
+          <w:rFonts w:ascii="Arial" w:hAnsi="Arial" w:cs="Arial"/>
+          <w:sz w:val="28"/>
+          <w:szCs w:val="28"/>
+        </w:rPr>
+        <w:t>tức</w:t>
+      </w:r>
+      <w:proofErr w:type="spellEnd"/>
+      <w:r>
+        <w:rPr>
+          <w:rFonts w:ascii="Arial" w:hAnsi="Arial" w:cs="Arial"/>
+          <w:sz w:val="28"/>
+          <w:szCs w:val="28"/>
+        </w:rPr>
+        <w:t xml:space="preserve"> </w:t>
+      </w:r>
+      <w:proofErr w:type="spellStart"/>
+      <w:r>
+        <w:rPr>
+          <w:rFonts w:ascii="Arial" w:hAnsi="Arial" w:cs="Arial"/>
+          <w:sz w:val="28"/>
+          <w:szCs w:val="28"/>
+        </w:rPr>
+        <w:t>mới</w:t>
+      </w:r>
+      <w:proofErr w:type="spellEnd"/>
+      <w:r>
+        <w:rPr>
+          <w:rFonts w:ascii="Arial" w:hAnsi="Arial" w:cs="Arial"/>
+          <w:sz w:val="28"/>
+          <w:szCs w:val="28"/>
+        </w:rPr>
+        <w:t xml:space="preserve"> </w:t>
+      </w:r>
+      <w:proofErr w:type="spellStart"/>
+      <w:proofErr w:type="gramStart"/>
+      <w:r>
+        <w:rPr>
+          <w:rFonts w:ascii="Arial" w:hAnsi="Arial" w:cs="Arial"/>
+          <w:sz w:val="28"/>
+          <w:szCs w:val="28"/>
+        </w:rPr>
+        <w:t>nhất</w:t>
+      </w:r>
+      <w:proofErr w:type="spellEnd"/>
+      <w:r>
+        <w:rPr>
+          <w:rFonts w:ascii="Arial" w:hAnsi="Arial" w:cs="Arial"/>
+          <w:sz w:val="28"/>
+          <w:szCs w:val="28"/>
+        </w:rPr>
+        <w:t xml:space="preserve">  </w:t>
       </w:r>
       <w:proofErr w:type="spellStart"/>
       <w:r>
@@ -15827,6 +15936,7 @@
         <w:t>có</w:t>
       </w:r>
       <w:proofErr w:type="spellEnd"/>
+      <w:proofErr w:type="gramEnd"/>
       <w:r>
         <w:rPr>
           <w:rFonts w:ascii="Arial" w:hAnsi="Arial" w:cs="Arial"/>
@@ -15870,6 +15980,24 @@
           <w:szCs w:val="28"/>
         </w:rPr>
         <w:t xml:space="preserve"> </w:t>
+      </w:r>
+      <w:proofErr w:type="spellStart"/>
+      <w:r>
+        <w:rPr>
+          <w:rFonts w:ascii="Arial" w:hAnsi="Arial" w:cs="Arial"/>
+          <w:sz w:val="28"/>
+          <w:szCs w:val="28"/>
+        </w:rPr>
+        <w:t>chạy</w:t>
+      </w:r>
+      <w:proofErr w:type="spellEnd"/>
+      <w:r>
+        <w:rPr>
+          <w:rFonts w:ascii="Arial" w:hAnsi="Arial" w:cs="Arial"/>
+          <w:sz w:val="28"/>
+          <w:szCs w:val="28"/>
+        </w:rPr>
+        <w:t>.</w:t>
       </w:r>
     </w:p>
     <w:p>
@@ -15885,96 +16013,404 @@
           <w:szCs w:val="28"/>
         </w:rPr>
       </w:pPr>
-      <w:r>
-        <w:rPr>
-          <w:rFonts w:ascii="Arial" w:hAnsi="Arial" w:cs="Arial"/>
-          <w:sz w:val="28"/>
-          <w:szCs w:val="28"/>
-        </w:rPr>
-        <w:t xml:space="preserve">Banner </w:t>
-      </w:r>
-      <w:proofErr w:type="spellStart"/>
-      <w:r>
-        <w:rPr>
-          <w:rFonts w:ascii="Arial" w:hAnsi="Arial" w:cs="Arial"/>
-          <w:sz w:val="28"/>
-          <w:szCs w:val="28"/>
-        </w:rPr>
-        <w:t>động</w:t>
-      </w:r>
-      <w:proofErr w:type="spellEnd"/>
-      <w:r>
-        <w:rPr>
-          <w:rFonts w:ascii="Arial" w:hAnsi="Arial" w:cs="Arial"/>
-          <w:sz w:val="28"/>
-          <w:szCs w:val="28"/>
-        </w:rPr>
-        <w:t xml:space="preserve"> </w:t>
-      </w:r>
-      <w:proofErr w:type="spellStart"/>
-      <w:r>
-        <w:rPr>
-          <w:rFonts w:ascii="Arial" w:hAnsi="Arial" w:cs="Arial"/>
-          <w:sz w:val="28"/>
-          <w:szCs w:val="28"/>
-        </w:rPr>
-        <w:t>giới</w:t>
-      </w:r>
-      <w:proofErr w:type="spellEnd"/>
-      <w:r>
-        <w:rPr>
-          <w:rFonts w:ascii="Arial" w:hAnsi="Arial" w:cs="Arial"/>
-          <w:sz w:val="28"/>
-          <w:szCs w:val="28"/>
-        </w:rPr>
-        <w:t xml:space="preserve"> </w:t>
-      </w:r>
-      <w:proofErr w:type="spellStart"/>
-      <w:r>
-        <w:rPr>
-          <w:rFonts w:ascii="Arial" w:hAnsi="Arial" w:cs="Arial"/>
-          <w:sz w:val="28"/>
-          <w:szCs w:val="28"/>
-        </w:rPr>
-        <w:t>thiệu</w:t>
-      </w:r>
-      <w:proofErr w:type="spellEnd"/>
-      <w:r>
-        <w:rPr>
-          <w:rFonts w:ascii="Arial" w:hAnsi="Arial" w:cs="Arial"/>
-          <w:sz w:val="28"/>
-          <w:szCs w:val="28"/>
-        </w:rPr>
-        <w:t xml:space="preserve"> </w:t>
-      </w:r>
-      <w:proofErr w:type="spellStart"/>
-      <w:r>
-        <w:rPr>
-          <w:rFonts w:ascii="Arial" w:hAnsi="Arial" w:cs="Arial"/>
-          <w:sz w:val="28"/>
-          <w:szCs w:val="28"/>
-        </w:rPr>
-        <w:t>sản</w:t>
-      </w:r>
-      <w:proofErr w:type="spellEnd"/>
-      <w:r>
-        <w:rPr>
-          <w:rFonts w:ascii="Arial" w:hAnsi="Arial" w:cs="Arial"/>
-          <w:sz w:val="28"/>
-          <w:szCs w:val="28"/>
-        </w:rPr>
-        <w:t xml:space="preserve"> </w:t>
-      </w:r>
-      <w:proofErr w:type="spellStart"/>
-      <w:r>
-        <w:rPr>
-          <w:rFonts w:ascii="Arial" w:hAnsi="Arial" w:cs="Arial"/>
-          <w:sz w:val="28"/>
-          <w:szCs w:val="28"/>
-        </w:rPr>
-        <w:t>phẩm</w:t>
-      </w:r>
-      <w:proofErr w:type="spellEnd"/>
+      <w:proofErr w:type="spellStart"/>
+      <w:r>
+        <w:rPr>
+          <w:rFonts w:ascii="Arial" w:hAnsi="Arial" w:cs="Arial"/>
+          <w:sz w:val="28"/>
+          <w:szCs w:val="28"/>
+        </w:rPr>
+        <w:t>Modull</w:t>
+      </w:r>
+      <w:proofErr w:type="spellEnd"/>
+      <w:r>
+        <w:rPr>
+          <w:rFonts w:ascii="Arial" w:hAnsi="Arial" w:cs="Arial"/>
+          <w:sz w:val="28"/>
+          <w:szCs w:val="28"/>
+        </w:rPr>
+        <w:t xml:space="preserve"> </w:t>
+      </w:r>
+      <w:proofErr w:type="spellStart"/>
+      <w:r>
+        <w:rPr>
+          <w:rFonts w:ascii="Arial" w:hAnsi="Arial" w:cs="Arial"/>
+          <w:sz w:val="28"/>
+          <w:szCs w:val="28"/>
+        </w:rPr>
+        <w:t>danh</w:t>
+      </w:r>
+      <w:proofErr w:type="spellEnd"/>
+      <w:r>
+        <w:rPr>
+          <w:rFonts w:ascii="Arial" w:hAnsi="Arial" w:cs="Arial"/>
+          <w:sz w:val="28"/>
+          <w:szCs w:val="28"/>
+        </w:rPr>
+        <w:t xml:space="preserve"> </w:t>
+      </w:r>
+      <w:proofErr w:type="spellStart"/>
+      <w:r>
+        <w:rPr>
+          <w:rFonts w:ascii="Arial" w:hAnsi="Arial" w:cs="Arial"/>
+          <w:sz w:val="28"/>
+          <w:szCs w:val="28"/>
+        </w:rPr>
+        <w:t>mục</w:t>
+      </w:r>
+      <w:proofErr w:type="spellEnd"/>
+      <w:r>
+        <w:rPr>
+          <w:rFonts w:ascii="Arial" w:hAnsi="Arial" w:cs="Arial"/>
+          <w:sz w:val="28"/>
+          <w:szCs w:val="28"/>
+        </w:rPr>
+        <w:t xml:space="preserve"> </w:t>
+      </w:r>
+      <w:proofErr w:type="spellStart"/>
+      <w:r>
+        <w:rPr>
+          <w:rFonts w:ascii="Arial" w:hAnsi="Arial" w:cs="Arial"/>
+          <w:sz w:val="28"/>
+          <w:szCs w:val="28"/>
+        </w:rPr>
+        <w:t>chứa</w:t>
+      </w:r>
+      <w:proofErr w:type="spellEnd"/>
+      <w:r>
+        <w:rPr>
+          <w:rFonts w:ascii="Arial" w:hAnsi="Arial" w:cs="Arial"/>
+          <w:sz w:val="28"/>
+          <w:szCs w:val="28"/>
+        </w:rPr>
+        <w:t xml:space="preserve"> </w:t>
+      </w:r>
+      <w:proofErr w:type="spellStart"/>
+      <w:r>
+        <w:rPr>
+          <w:rFonts w:ascii="Arial" w:hAnsi="Arial" w:cs="Arial"/>
+          <w:sz w:val="28"/>
+          <w:szCs w:val="28"/>
+        </w:rPr>
+        <w:t>các</w:t>
+      </w:r>
+      <w:proofErr w:type="spellEnd"/>
+      <w:r>
+        <w:rPr>
+          <w:rFonts w:ascii="Arial" w:hAnsi="Arial" w:cs="Arial"/>
+          <w:sz w:val="28"/>
+          <w:szCs w:val="28"/>
+        </w:rPr>
+        <w:t xml:space="preserve"> </w:t>
+      </w:r>
+      <w:proofErr w:type="spellStart"/>
+      <w:r>
+        <w:rPr>
+          <w:rFonts w:ascii="Arial" w:hAnsi="Arial" w:cs="Arial"/>
+          <w:sz w:val="28"/>
+          <w:szCs w:val="28"/>
+        </w:rPr>
+        <w:t>danh</w:t>
+      </w:r>
+      <w:proofErr w:type="spellEnd"/>
+      <w:r>
+        <w:rPr>
+          <w:rFonts w:ascii="Arial" w:hAnsi="Arial" w:cs="Arial"/>
+          <w:sz w:val="28"/>
+          <w:szCs w:val="28"/>
+        </w:rPr>
+        <w:t xml:space="preserve"> </w:t>
+      </w:r>
+      <w:proofErr w:type="spellStart"/>
+      <w:r>
+        <w:rPr>
+          <w:rFonts w:ascii="Arial" w:hAnsi="Arial" w:cs="Arial"/>
+          <w:sz w:val="28"/>
+          <w:szCs w:val="28"/>
+        </w:rPr>
+        <w:t>mục</w:t>
+      </w:r>
+      <w:proofErr w:type="spellEnd"/>
+      <w:r>
+        <w:rPr>
+          <w:rFonts w:ascii="Arial" w:hAnsi="Arial" w:cs="Arial"/>
+          <w:sz w:val="28"/>
+          <w:szCs w:val="28"/>
+        </w:rPr>
+        <w:t xml:space="preserve"> </w:t>
+      </w:r>
+      <w:proofErr w:type="spellStart"/>
+      <w:r>
+        <w:rPr>
+          <w:rFonts w:ascii="Arial" w:hAnsi="Arial" w:cs="Arial"/>
+          <w:sz w:val="28"/>
+          <w:szCs w:val="28"/>
+        </w:rPr>
+        <w:t>có</w:t>
+      </w:r>
+      <w:proofErr w:type="spellEnd"/>
+      <w:r>
+        <w:rPr>
+          <w:rFonts w:ascii="Arial" w:hAnsi="Arial" w:cs="Arial"/>
+          <w:sz w:val="28"/>
+          <w:szCs w:val="28"/>
+        </w:rPr>
+        <w:t xml:space="preserve"> </w:t>
+      </w:r>
+      <w:proofErr w:type="spellStart"/>
+      <w:r>
+        <w:rPr>
+          <w:rFonts w:ascii="Arial" w:hAnsi="Arial" w:cs="Arial"/>
+          <w:sz w:val="28"/>
+          <w:szCs w:val="28"/>
+        </w:rPr>
+        <w:t>trong</w:t>
+      </w:r>
+      <w:proofErr w:type="spellEnd"/>
+      <w:r>
+        <w:rPr>
+          <w:rFonts w:ascii="Arial" w:hAnsi="Arial" w:cs="Arial"/>
+          <w:sz w:val="28"/>
+          <w:szCs w:val="28"/>
+        </w:rPr>
+        <w:t xml:space="preserve"> website </w:t>
+      </w:r>
+      <w:proofErr w:type="spellStart"/>
+      <w:r>
+        <w:rPr>
+          <w:rFonts w:ascii="Arial" w:hAnsi="Arial" w:cs="Arial"/>
+          <w:sz w:val="28"/>
+          <w:szCs w:val="28"/>
+        </w:rPr>
+        <w:t>phải</w:t>
+      </w:r>
+      <w:proofErr w:type="spellEnd"/>
+      <w:r>
+        <w:rPr>
+          <w:rFonts w:ascii="Arial" w:hAnsi="Arial" w:cs="Arial"/>
+          <w:sz w:val="28"/>
+          <w:szCs w:val="28"/>
+        </w:rPr>
+        <w:t xml:space="preserve"> </w:t>
+      </w:r>
+      <w:proofErr w:type="spellStart"/>
+      <w:r>
+        <w:rPr>
+          <w:rFonts w:ascii="Arial" w:hAnsi="Arial" w:cs="Arial"/>
+          <w:sz w:val="28"/>
+          <w:szCs w:val="28"/>
+        </w:rPr>
+        <w:t>có</w:t>
+      </w:r>
+      <w:proofErr w:type="spellEnd"/>
+      <w:r>
+        <w:rPr>
+          <w:rFonts w:ascii="Arial" w:hAnsi="Arial" w:cs="Arial"/>
+          <w:sz w:val="28"/>
+          <w:szCs w:val="28"/>
+        </w:rPr>
+        <w:t xml:space="preserve"> </w:t>
+      </w:r>
+      <w:proofErr w:type="spellStart"/>
+      <w:r>
+        <w:rPr>
+          <w:rFonts w:ascii="Arial" w:hAnsi="Arial" w:cs="Arial"/>
+          <w:sz w:val="28"/>
+          <w:szCs w:val="28"/>
+        </w:rPr>
+        <w:t>hiệu</w:t>
+      </w:r>
+      <w:proofErr w:type="spellEnd"/>
+      <w:r>
+        <w:rPr>
+          <w:rFonts w:ascii="Arial" w:hAnsi="Arial" w:cs="Arial"/>
+          <w:sz w:val="28"/>
+          <w:szCs w:val="28"/>
+        </w:rPr>
+        <w:t xml:space="preserve"> </w:t>
+      </w:r>
+      <w:proofErr w:type="spellStart"/>
+      <w:r>
+        <w:rPr>
+          <w:rFonts w:ascii="Arial" w:hAnsi="Arial" w:cs="Arial"/>
+          <w:sz w:val="28"/>
+          <w:szCs w:val="28"/>
+        </w:rPr>
+        <w:t>ứng</w:t>
+      </w:r>
+      <w:proofErr w:type="spellEnd"/>
+      <w:r>
+        <w:rPr>
+          <w:rFonts w:ascii="Arial" w:hAnsi="Arial" w:cs="Arial"/>
+          <w:sz w:val="28"/>
+          <w:szCs w:val="28"/>
+        </w:rPr>
+        <w:t xml:space="preserve"> </w:t>
+      </w:r>
+      <w:proofErr w:type="spellStart"/>
+      <w:r>
+        <w:rPr>
+          <w:rFonts w:ascii="Arial" w:hAnsi="Arial" w:cs="Arial"/>
+          <w:sz w:val="28"/>
+          <w:szCs w:val="28"/>
+        </w:rPr>
+        <w:t>thay</w:t>
+      </w:r>
+      <w:proofErr w:type="spellEnd"/>
+      <w:r>
+        <w:rPr>
+          <w:rFonts w:ascii="Arial" w:hAnsi="Arial" w:cs="Arial"/>
+          <w:sz w:val="28"/>
+          <w:szCs w:val="28"/>
+        </w:rPr>
+        <w:t xml:space="preserve"> </w:t>
+      </w:r>
+      <w:proofErr w:type="spellStart"/>
+      <w:r>
+        <w:rPr>
+          <w:rFonts w:ascii="Arial" w:hAnsi="Arial" w:cs="Arial"/>
+          <w:sz w:val="28"/>
+          <w:szCs w:val="28"/>
+        </w:rPr>
+        <w:t>đổi</w:t>
+      </w:r>
+      <w:proofErr w:type="spellEnd"/>
+      <w:r>
+        <w:rPr>
+          <w:rFonts w:ascii="Arial" w:hAnsi="Arial" w:cs="Arial"/>
+          <w:sz w:val="28"/>
+          <w:szCs w:val="28"/>
+        </w:rPr>
+        <w:t xml:space="preserve"> </w:t>
+      </w:r>
+      <w:proofErr w:type="spellStart"/>
+      <w:r>
+        <w:rPr>
+          <w:rFonts w:ascii="Arial" w:hAnsi="Arial" w:cs="Arial"/>
+          <w:sz w:val="28"/>
+          <w:szCs w:val="28"/>
+        </w:rPr>
+        <w:t>khi</w:t>
+      </w:r>
+      <w:proofErr w:type="spellEnd"/>
+      <w:r>
+        <w:rPr>
+          <w:rFonts w:ascii="Arial" w:hAnsi="Arial" w:cs="Arial"/>
+          <w:sz w:val="28"/>
+          <w:szCs w:val="28"/>
+        </w:rPr>
+        <w:t xml:space="preserve"> </w:t>
+      </w:r>
+      <w:proofErr w:type="spellStart"/>
+      <w:r>
+        <w:rPr>
+          <w:rFonts w:ascii="Arial" w:hAnsi="Arial" w:cs="Arial"/>
+          <w:sz w:val="28"/>
+          <w:szCs w:val="28"/>
+        </w:rPr>
+        <w:t>rê</w:t>
+      </w:r>
+      <w:proofErr w:type="spellEnd"/>
+      <w:r>
+        <w:rPr>
+          <w:rFonts w:ascii="Arial" w:hAnsi="Arial" w:cs="Arial"/>
+          <w:sz w:val="28"/>
+          <w:szCs w:val="28"/>
+        </w:rPr>
+        <w:t xml:space="preserve"> </w:t>
+      </w:r>
+      <w:proofErr w:type="spellStart"/>
+      <w:r>
+        <w:rPr>
+          <w:rFonts w:ascii="Arial" w:hAnsi="Arial" w:cs="Arial"/>
+          <w:sz w:val="28"/>
+          <w:szCs w:val="28"/>
+        </w:rPr>
+        <w:t>chuột</w:t>
+      </w:r>
+      <w:proofErr w:type="spellEnd"/>
+      <w:r>
+        <w:rPr>
+          <w:rFonts w:ascii="Arial" w:hAnsi="Arial" w:cs="Arial"/>
+          <w:sz w:val="28"/>
+          <w:szCs w:val="28"/>
+        </w:rPr>
+        <w:t xml:space="preserve"> </w:t>
+      </w:r>
+      <w:proofErr w:type="spellStart"/>
+      <w:r>
+        <w:rPr>
+          <w:rFonts w:ascii="Arial" w:hAnsi="Arial" w:cs="Arial"/>
+          <w:sz w:val="28"/>
+          <w:szCs w:val="28"/>
+        </w:rPr>
+        <w:t>vào</w:t>
+      </w:r>
+      <w:proofErr w:type="spellEnd"/>
+      <w:r>
+        <w:rPr>
+          <w:rFonts w:ascii="Arial" w:hAnsi="Arial" w:cs="Arial"/>
+          <w:sz w:val="28"/>
+          <w:szCs w:val="28"/>
+        </w:rPr>
+        <w:t xml:space="preserve"> </w:t>
+      </w:r>
+      <w:proofErr w:type="spellStart"/>
+      <w:r>
+        <w:rPr>
+          <w:rFonts w:ascii="Arial" w:hAnsi="Arial" w:cs="Arial"/>
+          <w:sz w:val="28"/>
+          <w:szCs w:val="28"/>
+        </w:rPr>
+        <w:t>từng</w:t>
+      </w:r>
+      <w:proofErr w:type="spellEnd"/>
+      <w:r>
+        <w:rPr>
+          <w:rFonts w:ascii="Arial" w:hAnsi="Arial" w:cs="Arial"/>
+          <w:sz w:val="28"/>
+          <w:szCs w:val="28"/>
+        </w:rPr>
+        <w:t xml:space="preserve"> </w:t>
+      </w:r>
+      <w:proofErr w:type="spellStart"/>
+      <w:r>
+        <w:rPr>
+          <w:rFonts w:ascii="Arial" w:hAnsi="Arial" w:cs="Arial"/>
+          <w:sz w:val="28"/>
+          <w:szCs w:val="28"/>
+        </w:rPr>
+        <w:t>danh</w:t>
+      </w:r>
+      <w:proofErr w:type="spellEnd"/>
+      <w:r>
+        <w:rPr>
+          <w:rFonts w:ascii="Arial" w:hAnsi="Arial" w:cs="Arial"/>
+          <w:sz w:val="28"/>
+          <w:szCs w:val="28"/>
+        </w:rPr>
+        <w:t xml:space="preserve"> </w:t>
+      </w:r>
+      <w:proofErr w:type="spellStart"/>
+      <w:proofErr w:type="gramStart"/>
+      <w:r>
+        <w:rPr>
+          <w:rFonts w:ascii="Arial" w:hAnsi="Arial" w:cs="Arial"/>
+          <w:sz w:val="28"/>
+          <w:szCs w:val="28"/>
+        </w:rPr>
+        <w:t>mục</w:t>
+      </w:r>
+      <w:proofErr w:type="spellEnd"/>
+      <w:r>
+        <w:rPr>
+          <w:rFonts w:ascii="Arial" w:hAnsi="Arial" w:cs="Arial"/>
+          <w:sz w:val="28"/>
+          <w:szCs w:val="28"/>
+        </w:rPr>
+        <w:t xml:space="preserve"> .</w:t>
+      </w:r>
+      <w:proofErr w:type="gramEnd"/>
     </w:p>
     <w:p>
       <w:pPr>
@@ -15996,81 +16432,171 @@
           <w:sz w:val="28"/>
           <w:szCs w:val="28"/>
         </w:rPr>
-        <w:t>Modul</w:t>
-      </w:r>
-      <w:proofErr w:type="spellEnd"/>
-      <w:r>
-        <w:rPr>
-          <w:rFonts w:ascii="Arial" w:hAnsi="Arial" w:cs="Arial"/>
-          <w:sz w:val="28"/>
-          <w:szCs w:val="28"/>
-        </w:rPr>
-        <w:t xml:space="preserve"> </w:t>
-      </w:r>
-      <w:proofErr w:type="spellStart"/>
-      <w:r>
-        <w:rPr>
-          <w:rFonts w:ascii="Arial" w:hAnsi="Arial" w:cs="Arial"/>
-          <w:sz w:val="28"/>
-          <w:szCs w:val="28"/>
-        </w:rPr>
-        <w:t>cập</w:t>
-      </w:r>
-      <w:proofErr w:type="spellEnd"/>
-      <w:r>
-        <w:rPr>
-          <w:rFonts w:ascii="Arial" w:hAnsi="Arial" w:cs="Arial"/>
-          <w:sz w:val="28"/>
-          <w:szCs w:val="28"/>
-        </w:rPr>
-        <w:t xml:space="preserve"> </w:t>
-      </w:r>
-      <w:proofErr w:type="spellStart"/>
-      <w:r>
-        <w:rPr>
-          <w:rFonts w:ascii="Arial" w:hAnsi="Arial" w:cs="Arial"/>
-          <w:sz w:val="28"/>
-          <w:szCs w:val="28"/>
-        </w:rPr>
-        <w:t>nhật</w:t>
-      </w:r>
-      <w:proofErr w:type="spellEnd"/>
-      <w:r>
-        <w:rPr>
-          <w:rFonts w:ascii="Arial" w:hAnsi="Arial" w:cs="Arial"/>
-          <w:sz w:val="28"/>
-          <w:szCs w:val="28"/>
-        </w:rPr>
-        <w:t xml:space="preserve"> </w:t>
-      </w:r>
-      <w:proofErr w:type="spellStart"/>
-      <w:r>
-        <w:rPr>
-          <w:rFonts w:ascii="Arial" w:hAnsi="Arial" w:cs="Arial"/>
-          <w:sz w:val="28"/>
-          <w:szCs w:val="28"/>
-        </w:rPr>
-        <w:t>giá</w:t>
-      </w:r>
-      <w:proofErr w:type="spellEnd"/>
-      <w:r>
-        <w:rPr>
-          <w:rFonts w:ascii="Arial" w:hAnsi="Arial" w:cs="Arial"/>
-          <w:sz w:val="28"/>
-          <w:szCs w:val="28"/>
-        </w:rPr>
-        <w:t xml:space="preserve"> </w:t>
-      </w:r>
-      <w:proofErr w:type="spellStart"/>
-      <w:r>
-        <w:rPr>
-          <w:rFonts w:ascii="Arial" w:hAnsi="Arial" w:cs="Arial"/>
-          <w:sz w:val="28"/>
-          <w:szCs w:val="28"/>
-        </w:rPr>
-        <w:t>vàng</w:t>
-      </w:r>
-      <w:proofErr w:type="spellEnd"/>
+        <w:t>Các</w:t>
+      </w:r>
+      <w:proofErr w:type="spellEnd"/>
+      <w:r>
+        <w:rPr>
+          <w:rFonts w:ascii="Arial" w:hAnsi="Arial" w:cs="Arial"/>
+          <w:sz w:val="28"/>
+          <w:szCs w:val="28"/>
+        </w:rPr>
+        <w:t xml:space="preserve"> </w:t>
+      </w:r>
+      <w:proofErr w:type="spellStart"/>
+      <w:r>
+        <w:rPr>
+          <w:rFonts w:ascii="Arial" w:hAnsi="Arial" w:cs="Arial"/>
+          <w:sz w:val="28"/>
+          <w:szCs w:val="28"/>
+        </w:rPr>
+        <w:t>nút</w:t>
+      </w:r>
+      <w:proofErr w:type="spellEnd"/>
+      <w:r>
+        <w:rPr>
+          <w:rFonts w:ascii="Arial" w:hAnsi="Arial" w:cs="Arial"/>
+          <w:sz w:val="28"/>
+          <w:szCs w:val="28"/>
+        </w:rPr>
+        <w:t xml:space="preserve"> </w:t>
+      </w:r>
+      <w:proofErr w:type="spellStart"/>
+      <w:r>
+        <w:rPr>
+          <w:rFonts w:ascii="Arial" w:hAnsi="Arial" w:cs="Arial"/>
+          <w:sz w:val="28"/>
+          <w:szCs w:val="28"/>
+        </w:rPr>
+        <w:t>phải</w:t>
+      </w:r>
+      <w:proofErr w:type="spellEnd"/>
+      <w:r>
+        <w:rPr>
+          <w:rFonts w:ascii="Arial" w:hAnsi="Arial" w:cs="Arial"/>
+          <w:sz w:val="28"/>
+          <w:szCs w:val="28"/>
+        </w:rPr>
+        <w:t xml:space="preserve"> </w:t>
+      </w:r>
+      <w:proofErr w:type="spellStart"/>
+      <w:r>
+        <w:rPr>
+          <w:rFonts w:ascii="Arial" w:hAnsi="Arial" w:cs="Arial"/>
+          <w:sz w:val="28"/>
+          <w:szCs w:val="28"/>
+        </w:rPr>
+        <w:t>có</w:t>
+      </w:r>
+      <w:proofErr w:type="spellEnd"/>
+      <w:r>
+        <w:rPr>
+          <w:rFonts w:ascii="Arial" w:hAnsi="Arial" w:cs="Arial"/>
+          <w:sz w:val="28"/>
+          <w:szCs w:val="28"/>
+        </w:rPr>
+        <w:t xml:space="preserve"> </w:t>
+      </w:r>
+      <w:proofErr w:type="spellStart"/>
+      <w:r>
+        <w:rPr>
+          <w:rFonts w:ascii="Arial" w:hAnsi="Arial" w:cs="Arial"/>
+          <w:sz w:val="28"/>
+          <w:szCs w:val="28"/>
+        </w:rPr>
+        <w:t>hiệu</w:t>
+      </w:r>
+      <w:proofErr w:type="spellEnd"/>
+      <w:r>
+        <w:rPr>
+          <w:rFonts w:ascii="Arial" w:hAnsi="Arial" w:cs="Arial"/>
+          <w:sz w:val="28"/>
+          <w:szCs w:val="28"/>
+        </w:rPr>
+        <w:t xml:space="preserve"> </w:t>
+      </w:r>
+      <w:proofErr w:type="spellStart"/>
+      <w:r>
+        <w:rPr>
+          <w:rFonts w:ascii="Arial" w:hAnsi="Arial" w:cs="Arial"/>
+          <w:sz w:val="28"/>
+          <w:szCs w:val="28"/>
+        </w:rPr>
+        <w:t>ứng</w:t>
+      </w:r>
+      <w:proofErr w:type="spellEnd"/>
+      <w:r>
+        <w:rPr>
+          <w:rFonts w:ascii="Arial" w:hAnsi="Arial" w:cs="Arial"/>
+          <w:sz w:val="28"/>
+          <w:szCs w:val="28"/>
+        </w:rPr>
+        <w:t xml:space="preserve"> </w:t>
+      </w:r>
+      <w:proofErr w:type="spellStart"/>
+      <w:proofErr w:type="gramStart"/>
+      <w:r>
+        <w:rPr>
+          <w:rFonts w:ascii="Arial" w:hAnsi="Arial" w:cs="Arial"/>
+          <w:sz w:val="28"/>
+          <w:szCs w:val="28"/>
+        </w:rPr>
+        <w:t>màu</w:t>
+      </w:r>
+      <w:proofErr w:type="spellEnd"/>
+      <w:r>
+        <w:rPr>
+          <w:rFonts w:ascii="Arial" w:hAnsi="Arial" w:cs="Arial"/>
+          <w:sz w:val="28"/>
+          <w:szCs w:val="28"/>
+        </w:rPr>
+        <w:t xml:space="preserve"> ,</w:t>
+      </w:r>
+      <w:proofErr w:type="gramEnd"/>
+      <w:r>
+        <w:rPr>
+          <w:rFonts w:ascii="Arial" w:hAnsi="Arial" w:cs="Arial"/>
+          <w:sz w:val="28"/>
+          <w:szCs w:val="28"/>
+        </w:rPr>
+        <w:t xml:space="preserve"> </w:t>
+      </w:r>
+      <w:proofErr w:type="spellStart"/>
+      <w:r>
+        <w:rPr>
+          <w:rFonts w:ascii="Arial" w:hAnsi="Arial" w:cs="Arial"/>
+          <w:sz w:val="28"/>
+          <w:szCs w:val="28"/>
+        </w:rPr>
+        <w:t>đổi</w:t>
+      </w:r>
+      <w:proofErr w:type="spellEnd"/>
+      <w:r>
+        <w:rPr>
+          <w:rFonts w:ascii="Arial" w:hAnsi="Arial" w:cs="Arial"/>
+          <w:sz w:val="28"/>
+          <w:szCs w:val="28"/>
+        </w:rPr>
+        <w:t xml:space="preserve"> </w:t>
+      </w:r>
+      <w:proofErr w:type="spellStart"/>
+      <w:r>
+        <w:rPr>
+          <w:rFonts w:ascii="Arial" w:hAnsi="Arial" w:cs="Arial"/>
+          <w:sz w:val="28"/>
+          <w:szCs w:val="28"/>
+        </w:rPr>
+        <w:t>màu</w:t>
+      </w:r>
+      <w:proofErr w:type="spellEnd"/>
+      <w:r>
+        <w:rPr>
+          <w:rFonts w:ascii="Arial" w:hAnsi="Arial" w:cs="Arial"/>
+          <w:sz w:val="28"/>
+          <w:szCs w:val="28"/>
+        </w:rPr>
+        <w:t xml:space="preserve"> .</w:t>
+      </w:r>
     </w:p>
     <w:p>
       <w:pPr>
@@ -16085,98 +16611,341 @@
           <w:szCs w:val="28"/>
         </w:rPr>
       </w:pPr>
-      <w:proofErr w:type="spellStart"/>
-      <w:r>
-        <w:rPr>
-          <w:rFonts w:ascii="Arial" w:hAnsi="Arial" w:cs="Arial"/>
-          <w:sz w:val="28"/>
-          <w:szCs w:val="28"/>
-        </w:rPr>
-        <w:t>Modul</w:t>
-      </w:r>
-      <w:proofErr w:type="spellEnd"/>
-      <w:r>
-        <w:rPr>
-          <w:rFonts w:ascii="Arial" w:hAnsi="Arial" w:cs="Arial"/>
-          <w:sz w:val="28"/>
-          <w:szCs w:val="28"/>
-        </w:rPr>
-        <w:t xml:space="preserve"> </w:t>
-      </w:r>
-      <w:proofErr w:type="spellStart"/>
-      <w:r>
-        <w:rPr>
-          <w:rFonts w:ascii="Arial" w:hAnsi="Arial" w:cs="Arial"/>
-          <w:sz w:val="28"/>
-          <w:szCs w:val="28"/>
-        </w:rPr>
-        <w:t>cập</w:t>
-      </w:r>
-      <w:proofErr w:type="spellEnd"/>
-      <w:r>
-        <w:rPr>
-          <w:rFonts w:ascii="Arial" w:hAnsi="Arial" w:cs="Arial"/>
-          <w:sz w:val="28"/>
-          <w:szCs w:val="28"/>
-        </w:rPr>
-        <w:t xml:space="preserve"> </w:t>
-      </w:r>
-      <w:proofErr w:type="spellStart"/>
-      <w:r>
-        <w:rPr>
-          <w:rFonts w:ascii="Arial" w:hAnsi="Arial" w:cs="Arial"/>
-          <w:sz w:val="28"/>
-          <w:szCs w:val="28"/>
-        </w:rPr>
-        <w:t>nhật</w:t>
-      </w:r>
-      <w:proofErr w:type="spellEnd"/>
-      <w:r>
-        <w:rPr>
-          <w:rFonts w:ascii="Arial" w:hAnsi="Arial" w:cs="Arial"/>
-          <w:sz w:val="28"/>
-          <w:szCs w:val="28"/>
-        </w:rPr>
-        <w:t xml:space="preserve"> </w:t>
-      </w:r>
-      <w:proofErr w:type="spellStart"/>
-      <w:r>
-        <w:rPr>
-          <w:rFonts w:ascii="Arial" w:hAnsi="Arial" w:cs="Arial"/>
-          <w:sz w:val="28"/>
-          <w:szCs w:val="28"/>
-        </w:rPr>
-        <w:t>ngoại</w:t>
-      </w:r>
-      <w:proofErr w:type="spellEnd"/>
-      <w:r>
-        <w:rPr>
-          <w:rFonts w:ascii="Arial" w:hAnsi="Arial" w:cs="Arial"/>
-          <w:sz w:val="28"/>
-          <w:szCs w:val="28"/>
-        </w:rPr>
-        <w:t xml:space="preserve"> </w:t>
-      </w:r>
-      <w:proofErr w:type="spellStart"/>
-      <w:r>
-        <w:rPr>
-          <w:rFonts w:ascii="Arial" w:hAnsi="Arial" w:cs="Arial"/>
-          <w:sz w:val="28"/>
-          <w:szCs w:val="28"/>
-        </w:rPr>
-        <w:t>tệ</w:t>
-      </w:r>
-      <w:proofErr w:type="spellEnd"/>
+      <w:r>
+        <w:rPr>
+          <w:rFonts w:ascii="Arial" w:hAnsi="Arial" w:cs="Arial"/>
+          <w:sz w:val="28"/>
+          <w:szCs w:val="28"/>
+        </w:rPr>
+        <w:t xml:space="preserve">Banner </w:t>
+      </w:r>
+      <w:proofErr w:type="spellStart"/>
+      <w:r>
+        <w:rPr>
+          <w:rFonts w:ascii="Arial" w:hAnsi="Arial" w:cs="Arial"/>
+          <w:sz w:val="28"/>
+          <w:szCs w:val="28"/>
+        </w:rPr>
+        <w:t>động</w:t>
+      </w:r>
+      <w:proofErr w:type="spellEnd"/>
+      <w:r>
+        <w:rPr>
+          <w:rFonts w:ascii="Arial" w:hAnsi="Arial" w:cs="Arial"/>
+          <w:sz w:val="28"/>
+          <w:szCs w:val="28"/>
+        </w:rPr>
+        <w:t xml:space="preserve"> </w:t>
+      </w:r>
+      <w:proofErr w:type="spellStart"/>
+      <w:r>
+        <w:rPr>
+          <w:rFonts w:ascii="Arial" w:hAnsi="Arial" w:cs="Arial"/>
+          <w:sz w:val="28"/>
+          <w:szCs w:val="28"/>
+        </w:rPr>
+        <w:t>giới</w:t>
+      </w:r>
+      <w:proofErr w:type="spellEnd"/>
+      <w:r>
+        <w:rPr>
+          <w:rFonts w:ascii="Arial" w:hAnsi="Arial" w:cs="Arial"/>
+          <w:sz w:val="28"/>
+          <w:szCs w:val="28"/>
+        </w:rPr>
+        <w:t xml:space="preserve"> </w:t>
+      </w:r>
+      <w:proofErr w:type="spellStart"/>
+      <w:r>
+        <w:rPr>
+          <w:rFonts w:ascii="Arial" w:hAnsi="Arial" w:cs="Arial"/>
+          <w:sz w:val="28"/>
+          <w:szCs w:val="28"/>
+        </w:rPr>
+        <w:t>thiệu</w:t>
+      </w:r>
+      <w:proofErr w:type="spellEnd"/>
+      <w:r>
+        <w:rPr>
+          <w:rFonts w:ascii="Arial" w:hAnsi="Arial" w:cs="Arial"/>
+          <w:sz w:val="28"/>
+          <w:szCs w:val="28"/>
+        </w:rPr>
+        <w:t xml:space="preserve"> </w:t>
+      </w:r>
+      <w:proofErr w:type="spellStart"/>
+      <w:r>
+        <w:rPr>
+          <w:rFonts w:ascii="Arial" w:hAnsi="Arial" w:cs="Arial"/>
+          <w:sz w:val="28"/>
+          <w:szCs w:val="28"/>
+        </w:rPr>
+        <w:t>sản</w:t>
+      </w:r>
+      <w:proofErr w:type="spellEnd"/>
+      <w:r>
+        <w:rPr>
+          <w:rFonts w:ascii="Arial" w:hAnsi="Arial" w:cs="Arial"/>
+          <w:sz w:val="28"/>
+          <w:szCs w:val="28"/>
+        </w:rPr>
+        <w:t xml:space="preserve"> </w:t>
+      </w:r>
+      <w:proofErr w:type="spellStart"/>
+      <w:r>
+        <w:rPr>
+          <w:rFonts w:ascii="Arial" w:hAnsi="Arial" w:cs="Arial"/>
+          <w:sz w:val="28"/>
+          <w:szCs w:val="28"/>
+        </w:rPr>
+        <w:t>phẩm</w:t>
+      </w:r>
+      <w:proofErr w:type="spellEnd"/>
+      <w:r>
+        <w:rPr>
+          <w:rFonts w:ascii="Arial" w:hAnsi="Arial" w:cs="Arial"/>
+          <w:sz w:val="28"/>
+          <w:szCs w:val="28"/>
+        </w:rPr>
+        <w:t xml:space="preserve"> </w:t>
+      </w:r>
+      <w:proofErr w:type="spellStart"/>
+      <w:r>
+        <w:rPr>
+          <w:rFonts w:ascii="Arial" w:hAnsi="Arial" w:cs="Arial"/>
+          <w:sz w:val="28"/>
+          <w:szCs w:val="28"/>
+        </w:rPr>
+        <w:t>có</w:t>
+      </w:r>
+      <w:proofErr w:type="spellEnd"/>
+      <w:r>
+        <w:rPr>
+          <w:rFonts w:ascii="Arial" w:hAnsi="Arial" w:cs="Arial"/>
+          <w:sz w:val="28"/>
+          <w:szCs w:val="28"/>
+        </w:rPr>
+        <w:t xml:space="preserve"> </w:t>
+      </w:r>
+      <w:proofErr w:type="spellStart"/>
+      <w:r>
+        <w:rPr>
+          <w:rFonts w:ascii="Arial" w:hAnsi="Arial" w:cs="Arial"/>
+          <w:sz w:val="28"/>
+          <w:szCs w:val="28"/>
+        </w:rPr>
+        <w:t>trong</w:t>
+      </w:r>
+      <w:proofErr w:type="spellEnd"/>
+      <w:r>
+        <w:rPr>
+          <w:rFonts w:ascii="Arial" w:hAnsi="Arial" w:cs="Arial"/>
+          <w:sz w:val="28"/>
+          <w:szCs w:val="28"/>
+        </w:rPr>
+        <w:t xml:space="preserve"> csdl.</w:t>
+      </w:r>
     </w:p>
     <w:p>
       <w:pPr>
-        <w:ind w:left="1080"/>
+        <w:pStyle w:val="ListParagraph"/>
+        <w:numPr>
+          <w:ilvl w:val="0"/>
+          <w:numId w:val="3"/>
+        </w:numPr>
         <w:rPr>
           <w:rFonts w:ascii="Arial" w:hAnsi="Arial" w:cs="Arial"/>
           <w:sz w:val="28"/>
           <w:szCs w:val="28"/>
         </w:rPr>
       </w:pPr>
+      <w:proofErr w:type="spellStart"/>
+      <w:r>
+        <w:rPr>
+          <w:rFonts w:ascii="Arial" w:hAnsi="Arial" w:cs="Arial"/>
+          <w:sz w:val="28"/>
+          <w:szCs w:val="28"/>
+        </w:rPr>
+        <w:lastRenderedPageBreak/>
+        <w:t>Modul</w:t>
+      </w:r>
+      <w:proofErr w:type="spellEnd"/>
+      <w:r>
+        <w:rPr>
+          <w:rFonts w:ascii="Arial" w:hAnsi="Arial" w:cs="Arial"/>
+          <w:sz w:val="28"/>
+          <w:szCs w:val="28"/>
+        </w:rPr>
+        <w:t xml:space="preserve"> </w:t>
+      </w:r>
+      <w:proofErr w:type="spellStart"/>
+      <w:r>
+        <w:rPr>
+          <w:rFonts w:ascii="Arial" w:hAnsi="Arial" w:cs="Arial"/>
+          <w:sz w:val="28"/>
+          <w:szCs w:val="28"/>
+        </w:rPr>
+        <w:t>cập</w:t>
+      </w:r>
+      <w:proofErr w:type="spellEnd"/>
+      <w:r>
+        <w:rPr>
+          <w:rFonts w:ascii="Arial" w:hAnsi="Arial" w:cs="Arial"/>
+          <w:sz w:val="28"/>
+          <w:szCs w:val="28"/>
+        </w:rPr>
+        <w:t xml:space="preserve"> </w:t>
+      </w:r>
+      <w:proofErr w:type="spellStart"/>
+      <w:r>
+        <w:rPr>
+          <w:rFonts w:ascii="Arial" w:hAnsi="Arial" w:cs="Arial"/>
+          <w:sz w:val="28"/>
+          <w:szCs w:val="28"/>
+        </w:rPr>
+        <w:t>nhật</w:t>
+      </w:r>
+      <w:proofErr w:type="spellEnd"/>
+      <w:r>
+        <w:rPr>
+          <w:rFonts w:ascii="Arial" w:hAnsi="Arial" w:cs="Arial"/>
+          <w:sz w:val="28"/>
+          <w:szCs w:val="28"/>
+        </w:rPr>
+        <w:t xml:space="preserve"> </w:t>
+      </w:r>
+      <w:proofErr w:type="spellStart"/>
+      <w:r>
+        <w:rPr>
+          <w:rFonts w:ascii="Arial" w:hAnsi="Arial" w:cs="Arial"/>
+          <w:sz w:val="28"/>
+          <w:szCs w:val="28"/>
+        </w:rPr>
+        <w:t>giá</w:t>
+      </w:r>
+      <w:proofErr w:type="spellEnd"/>
+      <w:r>
+        <w:rPr>
+          <w:rFonts w:ascii="Arial" w:hAnsi="Arial" w:cs="Arial"/>
+          <w:sz w:val="28"/>
+          <w:szCs w:val="28"/>
+        </w:rPr>
+        <w:t xml:space="preserve"> </w:t>
+      </w:r>
+      <w:proofErr w:type="spellStart"/>
+      <w:r>
+        <w:rPr>
+          <w:rFonts w:ascii="Arial" w:hAnsi="Arial" w:cs="Arial"/>
+          <w:sz w:val="28"/>
+          <w:szCs w:val="28"/>
+        </w:rPr>
+        <w:t>vàng</w:t>
+      </w:r>
+      <w:proofErr w:type="spellEnd"/>
+    </w:p>
+    <w:p>
+      <w:pPr>
+        <w:pStyle w:val="ListParagraph"/>
+        <w:numPr>
+          <w:ilvl w:val="0"/>
+          <w:numId w:val="3"/>
+        </w:numPr>
+        <w:rPr>
+          <w:rFonts w:ascii="Arial" w:hAnsi="Arial" w:cs="Arial"/>
+          <w:sz w:val="28"/>
+          <w:szCs w:val="28"/>
+        </w:rPr>
+      </w:pPr>
+      <w:proofErr w:type="spellStart"/>
+      <w:r>
+        <w:rPr>
+          <w:rFonts w:ascii="Arial" w:hAnsi="Arial" w:cs="Arial"/>
+          <w:sz w:val="28"/>
+          <w:szCs w:val="28"/>
+        </w:rPr>
+        <w:t>Modul</w:t>
+      </w:r>
+      <w:proofErr w:type="spellEnd"/>
+      <w:r>
+        <w:rPr>
+          <w:rFonts w:ascii="Arial" w:hAnsi="Arial" w:cs="Arial"/>
+          <w:sz w:val="28"/>
+          <w:szCs w:val="28"/>
+        </w:rPr>
+        <w:t xml:space="preserve"> </w:t>
+      </w:r>
+      <w:proofErr w:type="spellStart"/>
+      <w:r>
+        <w:rPr>
+          <w:rFonts w:ascii="Arial" w:hAnsi="Arial" w:cs="Arial"/>
+          <w:sz w:val="28"/>
+          <w:szCs w:val="28"/>
+        </w:rPr>
+        <w:t>cập</w:t>
+      </w:r>
+      <w:proofErr w:type="spellEnd"/>
+      <w:r>
+        <w:rPr>
+          <w:rFonts w:ascii="Arial" w:hAnsi="Arial" w:cs="Arial"/>
+          <w:sz w:val="28"/>
+          <w:szCs w:val="28"/>
+        </w:rPr>
+        <w:t xml:space="preserve"> </w:t>
+      </w:r>
+      <w:proofErr w:type="spellStart"/>
+      <w:r>
+        <w:rPr>
+          <w:rFonts w:ascii="Arial" w:hAnsi="Arial" w:cs="Arial"/>
+          <w:sz w:val="28"/>
+          <w:szCs w:val="28"/>
+        </w:rPr>
+        <w:t>nhật</w:t>
+      </w:r>
+      <w:proofErr w:type="spellEnd"/>
+      <w:r>
+        <w:rPr>
+          <w:rFonts w:ascii="Arial" w:hAnsi="Arial" w:cs="Arial"/>
+          <w:sz w:val="28"/>
+          <w:szCs w:val="28"/>
+        </w:rPr>
+        <w:t xml:space="preserve"> </w:t>
+      </w:r>
+      <w:proofErr w:type="spellStart"/>
+      <w:r>
+        <w:rPr>
+          <w:rFonts w:ascii="Arial" w:hAnsi="Arial" w:cs="Arial"/>
+          <w:sz w:val="28"/>
+          <w:szCs w:val="28"/>
+        </w:rPr>
+        <w:t>ngoại</w:t>
+      </w:r>
+      <w:proofErr w:type="spellEnd"/>
+      <w:r>
+        <w:rPr>
+          <w:rFonts w:ascii="Arial" w:hAnsi="Arial" w:cs="Arial"/>
+          <w:sz w:val="28"/>
+          <w:szCs w:val="28"/>
+        </w:rPr>
+        <w:t xml:space="preserve"> </w:t>
+      </w:r>
+      <w:proofErr w:type="spellStart"/>
+      <w:r>
+        <w:rPr>
+          <w:rFonts w:ascii="Arial" w:hAnsi="Arial" w:cs="Arial"/>
+          <w:sz w:val="28"/>
+          <w:szCs w:val="28"/>
+        </w:rPr>
+        <w:t>t</w:t>
+      </w:r>
+      <w:r>
+        <w:rPr>
+          <w:rFonts w:ascii="Arial" w:hAnsi="Arial" w:cs="Arial"/>
+          <w:sz w:val="28"/>
+          <w:szCs w:val="28"/>
+        </w:rPr>
+        <w:t>ệ</w:t>
+      </w:r>
+      <w:proofErr w:type="spellEnd"/>
     </w:p>
     <w:p/>
     <w:p/>

</xml_diff>